<commit_message>
Aula 5 em desenvolvimento
Aula 5 em desenvolvimento upando material de conteudo que irei utilizar no projeto
</commit_message>
<xml_diff>
--- a/HTML/Aula 4 – Primeiro Exemplo em HTML5/Aula 04.docx
+++ b/HTML/Aula 4 – Primeiro Exemplo em HTML5/Aula 04.docx
@@ -49,7 +49,6 @@
           <w:rFonts w:ascii="Arial" w:hAnsi="Arial" w:cs="Arial"/>
           <w:sz w:val="32"/>
           <w:szCs w:val="32"/>
-          <w:lang w:val="en-US"/>
         </w:rPr>
       </w:pPr>
       <w:r>
@@ -60,6 +59,34 @@
         </w:rPr>
         <w:t>Criando o primeiro projeto, olá-mundo.</w:t>
       </w:r>
+    </w:p>
+    <w:p>
+      <w:pPr>
+        <w:jc w:val="both"/>
+        <w:rPr>
+          <w:rFonts w:ascii="Arial" w:hAnsi="Arial" w:cs="Arial"/>
+          <w:sz w:val="32"/>
+          <w:szCs w:val="32"/>
+        </w:rPr>
+      </w:pPr>
+      <w:r>
+        <w:rPr>
+          <w:rFonts w:ascii="Arial" w:hAnsi="Arial" w:cs="Arial"/>
+          <w:sz w:val="32"/>
+          <w:szCs w:val="32"/>
+        </w:rPr>
+        <w:t>Arquivo HTML guardado na pasta Curso-HTML5</w:t>
+      </w:r>
+    </w:p>
+    <w:p>
+      <w:pPr>
+        <w:jc w:val="both"/>
+        <w:rPr>
+          <w:rFonts w:ascii="Arial" w:hAnsi="Arial" w:cs="Arial"/>
+          <w:sz w:val="32"/>
+          <w:szCs w:val="32"/>
+        </w:rPr>
+      </w:pPr>
     </w:p>
     <w:sectPr>
       <w:pgSz w:w="11906" w:h="16838"/>

</xml_diff>